<commit_message>
Project Manual V0.5 updated to latest version
</commit_message>
<xml_diff>
--- a/doc/[W09-3j][V0.5].docx
+++ b/doc/[W09-3j][V0.5].docx
@@ -70,7 +70,7 @@
         <w:rPr>
           <w:rFonts w:eastAsia="Malgun Gothic"/>
           <w:noProof/>
-          <w:lang w:eastAsia="ko-KR"/>
+          <w:lang w:eastAsia="zh-CN"/>
         </w:rPr>
         <w:drawing>
           <wp:inline distT="0" distB="0" distL="0" distR="0">
@@ -169,7 +169,7 @@
               <w:rPr>
                 <w:rFonts w:eastAsia="Calibri"/>
                 <w:noProof/>
-                <w:lang w:eastAsia="ko-KR"/>
+                <w:lang w:eastAsia="zh-CN"/>
               </w:rPr>
               <w:drawing>
                 <wp:inline distT="0" distB="0" distL="0" distR="0">
@@ -317,7 +317,7 @@
               <w:rPr>
                 <w:rFonts w:eastAsia="Calibri"/>
                 <w:noProof/>
-                <w:lang w:eastAsia="ko-KR"/>
+                <w:lang w:eastAsia="zh-CN"/>
               </w:rPr>
               <w:drawing>
                 <wp:inline distT="0" distB="0" distL="0" distR="0">
@@ -455,7 +455,7 @@
               <w:rPr>
                 <w:rFonts w:eastAsia="Calibri"/>
                 <w:noProof/>
-                <w:lang w:eastAsia="ko-KR"/>
+                <w:lang w:eastAsia="zh-CN"/>
               </w:rPr>
               <w:drawing>
                 <wp:inline distT="0" distB="0" distL="0" distR="0">
@@ -627,7 +627,7 @@
               <w:rPr>
                 <w:rFonts w:eastAsia="Calibri"/>
                 <w:noProof/>
-                <w:lang w:eastAsia="ko-KR"/>
+                <w:lang w:eastAsia="zh-CN"/>
               </w:rPr>
               <w:drawing>
                 <wp:inline distT="0" distB="0" distL="0" distR="0">
@@ -11151,7 +11151,7 @@
         <w:rPr>
           <w:rFonts w:eastAsia="Malgun Gothic"/>
           <w:noProof/>
-          <w:lang w:eastAsia="ko-KR"/>
+          <w:lang w:eastAsia="zh-CN"/>
         </w:rPr>
         <w:drawing>
           <wp:inline distT="0" distB="0" distL="0" distR="0">
@@ -12243,7 +12243,7 @@
             <w:r>
               <w:rPr>
                 <w:noProof/>
-                <w:lang w:eastAsia="ko-KR"/>
+                <w:lang w:eastAsia="zh-CN"/>
               </w:rPr>
               <w:drawing>
                 <wp:inline distT="0" distB="0" distL="0" distR="0" wp14:anchorId="4061913D" wp14:editId="7A0D9CE9">
@@ -12559,7 +12559,7 @@
                 <v:shape id="_x0000_i1025" type="#_x0000_t75" style="width:434.7pt;height:170.5pt" o:ole="">
                   <v:imagedata r:id="rId17" o:title=""/>
                 </v:shape>
-                <o:OLEObject Type="Embed" ProgID="PBrush" ShapeID="_x0000_i1025" DrawAspect="Content" ObjectID="_1414276925" r:id="rId18"/>
+                <o:OLEObject Type="Embed" ProgID="PBrush" ShapeID="_x0000_i1025" DrawAspect="Content" ObjectID="_1414279781" r:id="rId18"/>
               </w:object>
             </w:r>
           </w:p>
@@ -13543,7 +13543,7 @@
                 <v:shape id="_x0000_i1026" type="#_x0000_t75" style="width:436.75pt;height:168.45pt" o:ole="">
                   <v:imagedata r:id="rId19" o:title=""/>
                 </v:shape>
-                <o:OLEObject Type="Embed" ProgID="PBrush" ShapeID="_x0000_i1026" DrawAspect="Content" ObjectID="_1414276926" r:id="rId20"/>
+                <o:OLEObject Type="Embed" ProgID="PBrush" ShapeID="_x0000_i1026" DrawAspect="Content" ObjectID="_1414279782" r:id="rId20"/>
               </w:object>
             </w:r>
           </w:p>
@@ -14149,7 +14149,7 @@
                 <v:shape id="_x0000_i1027" type="#_x0000_t75" style="width:436.75pt;height:227.55pt" o:ole="">
                   <v:imagedata r:id="rId21" o:title=""/>
                 </v:shape>
-                <o:OLEObject Type="Embed" ProgID="PBrush" ShapeID="_x0000_i1027" DrawAspect="Content" ObjectID="_1414276927" r:id="rId22"/>
+                <o:OLEObject Type="Embed" ProgID="PBrush" ShapeID="_x0000_i1027" DrawAspect="Content" ObjectID="_1414279783" r:id="rId22"/>
               </w:object>
             </w:r>
           </w:p>
@@ -14670,7 +14670,7 @@
                 <v:shape id="_x0000_i1028" type="#_x0000_t75" style="width:455.1pt;height:170.5pt" o:ole="">
                   <v:imagedata r:id="rId23" o:title=""/>
                 </v:shape>
-                <o:OLEObject Type="Embed" ProgID="PBrush" ShapeID="_x0000_i1028" DrawAspect="Content" ObjectID="_1414276928" r:id="rId24"/>
+                <o:OLEObject Type="Embed" ProgID="PBrush" ShapeID="_x0000_i1028" DrawAspect="Content" ObjectID="_1414279784" r:id="rId24"/>
               </w:object>
             </w:r>
           </w:p>
@@ -25060,7 +25060,7 @@
         </w:numPr>
         <w:spacing w:line="360" w:lineRule="auto"/>
         <w:rPr>
-          <w:rFonts w:eastAsia="Malgun Gothic" w:hint="eastAsia"/>
+          <w:rFonts w:eastAsia="Malgun Gothic"/>
           <w:lang w:val="en-US" w:eastAsia="ko-KR"/>
         </w:rPr>
       </w:pPr>
@@ -25102,59 +25102,33 @@
         </w:numPr>
         <w:spacing w:line="360" w:lineRule="auto"/>
         <w:rPr>
+          <w:rFonts w:eastAsia="Malgun Gothic"/>
+          <w:lang w:val="en-US" w:eastAsia="ko-KR"/>
+        </w:rPr>
+      </w:pPr>
+      <w:r>
+        <w:rPr>
           <w:rFonts w:eastAsia="Malgun Gothic" w:hint="eastAsia"/>
           <w:lang w:val="en-US" w:eastAsia="ko-KR"/>
         </w:rPr>
-      </w:pPr>
+        <w:t xml:space="preserve">Redo </w:t>
+      </w:r>
+      <w:r>
+        <w:rPr>
+          <w:rFonts w:eastAsia="Malgun Gothic"/>
+          <w:lang w:val="en-US" w:eastAsia="ko-KR"/>
+        </w:rPr>
+        <w:t>function</w:t>
+      </w:r>
       <w:r>
         <w:rPr>
           <w:rFonts w:eastAsia="Malgun Gothic" w:hint="eastAsia"/>
           <w:lang w:val="en-US" w:eastAsia="ko-KR"/>
         </w:rPr>
-        <w:t xml:space="preserve">Redo </w:t>
-      </w:r>
-      <w:r>
-        <w:rPr>
-          <w:rFonts w:eastAsia="Malgun Gothic"/>
-          <w:lang w:val="en-US" w:eastAsia="ko-KR"/>
-        </w:rPr>
-        <w:t>function</w:t>
-      </w:r>
-      <w:r>
-        <w:rPr>
-          <w:rFonts w:eastAsia="Malgun Gothic" w:hint="eastAsia"/>
-          <w:lang w:val="en-US" w:eastAsia="ko-KR"/>
-        </w:rPr>
         <w:t xml:space="preserve"> cannot undo marking a task as done</w:t>
       </w:r>
-    </w:p>
-    <w:p>
-      <w:pPr>
-        <w:pStyle w:val="ListParagraph"/>
-        <w:numPr>
-          <w:ilvl w:val="0"/>
-          <w:numId w:val="16"/>
-        </w:numPr>
-        <w:spacing w:line="360" w:lineRule="auto"/>
-        <w:rPr>
-          <w:rFonts w:eastAsia="Malgun Gothic"/>
-          <w:lang w:val="en-US" w:eastAsia="ko-KR"/>
-        </w:rPr>
-      </w:pPr>
-      <w:r>
-        <w:rPr>
-          <w:rFonts w:eastAsia="Malgun Gothic"/>
-          <w:lang w:val="en-US" w:eastAsia="ko-KR"/>
-        </w:rPr>
-        <w:t>U</w:t>
-      </w:r>
-      <w:r>
-        <w:rPr>
-          <w:rFonts w:eastAsia="Malgun Gothic" w:hint="eastAsia"/>
-          <w:lang w:val="en-US" w:eastAsia="ko-KR"/>
-        </w:rPr>
-        <w:t>nable to search for hash tags</w:t>
-      </w:r>
+      <w:bookmarkStart w:id="87" w:name="_GoBack"/>
+      <w:bookmarkEnd w:id="87"/>
     </w:p>
     <w:p>
       <w:pPr>
@@ -25226,8 +25200,8 @@
           <w:color w:val="5F497A" w:themeColor="accent4" w:themeShade="BF"/>
         </w:rPr>
       </w:pPr>
-      <w:bookmarkStart w:id="87" w:name="_Toc340504715"/>
-      <w:bookmarkStart w:id="88" w:name="_Toc340534058"/>
+      <w:bookmarkStart w:id="88" w:name="_Toc340504715"/>
+      <w:bookmarkStart w:id="89" w:name="_Toc340534058"/>
       <w:r>
         <w:rPr>
           <w:color w:val="5F497A" w:themeColor="accent4" w:themeShade="BF"/>
@@ -25264,8 +25238,8 @@
         </w:rPr>
         <w:t>Future Development</w:t>
       </w:r>
-      <w:bookmarkEnd w:id="87"/>
       <w:bookmarkEnd w:id="88"/>
+      <w:bookmarkEnd w:id="89"/>
     </w:p>
     <w:p>
       <w:pPr>
@@ -25305,16 +25279,7 @@
           <w:rFonts w:eastAsia="Malgun Gothic"/>
           <w:lang w:val="en-US" w:eastAsia="ko-KR"/>
         </w:rPr>
-        <w:t xml:space="preserve"> runs on a simple GUI with basic but essential commands of a to-do list. In th</w:t>
-      </w:r>
-      <w:bookmarkStart w:id="89" w:name="_GoBack"/>
-      <w:bookmarkEnd w:id="89"/>
-      <w:r>
-        <w:rPr>
-          <w:rFonts w:eastAsia="Malgun Gothic"/>
-          <w:lang w:val="en-US" w:eastAsia="ko-KR"/>
-        </w:rPr>
-        <w:t xml:space="preserve">e future, </w:t>
+        <w:t xml:space="preserve"> runs on a simple GUI with basic but essential commands of a to-do list. In the future, </w:t>
       </w:r>
       <w:r>
         <w:rPr>
@@ -26452,7 +26417,7 @@
         <w:bCs/>
         <w:noProof/>
       </w:rPr>
-      <w:t>22</w:t>
+      <w:t>21</w:t>
     </w:r>
     <w:r>
       <w:rPr>
@@ -30443,7 +30408,7 @@
 </file>
 
 <file path=customXml/itemProps1.xml><?xml version="1.0" encoding="utf-8"?>
-<ds:datastoreItem xmlns:ds="http://schemas.openxmlformats.org/officeDocument/2006/customXml" ds:itemID="{35D7A7CB-7F5B-45C7-90EA-48C952D3F8DF}">
+<ds:datastoreItem xmlns:ds="http://schemas.openxmlformats.org/officeDocument/2006/customXml" ds:itemID="{D7FE197F-ED46-4878-ADEE-003F05B7ED04}">
   <ds:schemaRefs>
     <ds:schemaRef ds:uri="http://schemas.openxmlformats.org/officeDocument/2006/bibliography"/>
   </ds:schemaRefs>

</xml_diff>